<commit_message>
Competed API script, along with various updates made during iteration
API_LORD_PGDB is complete and tested.  We are getting an HTML interface to see all APIs with executable links that return JSON responses for all endpoints.
</commit_message>
<xml_diff>
--- a/DBD and Validation of Data loaded.docx
+++ b/DBD and Validation of Data loaded.docx
@@ -5,10 +5,10 @@
     <w:p>
       <w:r>
         <w:drawing>
-          <wp:inline distT="0" distB="0" distL="0" distR="0" wp14:anchorId="272EEE58" wp14:editId="4E7A63A2">
-            <wp:extent cx="4562508" cy="3171848"/>
-            <wp:effectExtent l="0" t="0" r="9525" b="9525"/>
-            <wp:docPr id="390631990" name="Picture 1"/>
+          <wp:inline distT="0" distB="0" distL="0" distR="0" wp14:anchorId="3080EEEA" wp14:editId="5D5A42CD">
+            <wp:extent cx="4229131" cy="3733827"/>
+            <wp:effectExtent l="0" t="0" r="0" b="0"/>
+            <wp:docPr id="1789254949" name="Picture 1"/>
             <wp:cNvGraphicFramePr>
               <a:graphicFrameLocks xmlns:a="http://schemas.openxmlformats.org/drawingml/2006/main" noChangeAspect="1"/>
             </wp:cNvGraphicFramePr>
@@ -16,7 +16,7 @@
               <a:graphicData uri="http://schemas.openxmlformats.org/drawingml/2006/picture">
                 <pic:pic xmlns:pic="http://schemas.openxmlformats.org/drawingml/2006/picture">
                   <pic:nvPicPr>
-                    <pic:cNvPr id="390631990" name=""/>
+                    <pic:cNvPr id="1789254949" name=""/>
                     <pic:cNvPicPr/>
                   </pic:nvPicPr>
                   <pic:blipFill>
@@ -28,7 +28,7 @@
                   <pic:spPr>
                     <a:xfrm>
                       <a:off x="0" y="0"/>
-                      <a:ext cx="4562508" cy="3171848"/>
+                      <a:ext cx="4229131" cy="3733827"/>
                     </a:xfrm>
                     <a:prstGeom prst="rect">
                       <a:avLst/>

</xml_diff>

<commit_message>
added documentation and organized file
</commit_message>
<xml_diff>
--- a/DBD and Validation of Data loaded.docx
+++ b/DBD and Validation of Data loaded.docx
@@ -4,6 +4,9 @@
   <w:body>
     <w:p>
       <w:r>
+        <w:rPr>
+          <w:noProof/>
+        </w:rPr>
         <w:drawing>
           <wp:inline distT="0" distB="0" distL="0" distR="0" wp14:anchorId="3080EEEA" wp14:editId="5D5A42CD">
             <wp:extent cx="4229131" cy="3733827"/>
@@ -41,45 +44,28 @@
         </w:drawing>
       </w:r>
     </w:p>
-    <w:p/>
     <w:p>
-      <w:r>
-        <w:t>Facilities DataFrame:</w:t>
-      </w:r>
-      <w:r>
-        <w:t xml:space="preserve"> </w:t>
-      </w:r>
-      <w:proofErr w:type="spellStart"/>
-      <w:r>
-        <w:t>RangeIndex</w:t>
-      </w:r>
-      <w:proofErr w:type="spellEnd"/>
-      <w:r>
-        <w:t>: 848</w:t>
-      </w:r>
+      <w:pPr>
+        <w:pStyle w:val="NoSpacing"/>
+      </w:pPr>
     </w:p>
     <w:p>
-      <w:r>
-        <w:t>Activities DataFrame:</w:t>
-      </w:r>
-      <w:r>
-        <w:t xml:space="preserve"> </w:t>
-      </w:r>
-      <w:proofErr w:type="spellStart"/>
-      <w:r>
-        <w:t>RangeIndex</w:t>
-      </w:r>
-      <w:proofErr w:type="spellEnd"/>
-      <w:r>
-        <w:t>: 5105</w:t>
+      <w:pPr>
+        <w:pStyle w:val="NoSpacing"/>
+      </w:pPr>
+      <w:r>
+        <w:t>Facility Addresses DataFrame:</w:t>
+      </w:r>
+      <w:r>
+        <w:t xml:space="preserve"> 1018</w:t>
       </w:r>
     </w:p>
     <w:p>
-      <w:r>
-        <w:t>Campsites DataFrame:</w:t>
-      </w:r>
-      <w:r>
-        <w:t xml:space="preserve">  </w:t>
+      <w:pPr>
+        <w:pStyle w:val="NoSpacing"/>
+      </w:pPr>
+      <w:r>
+        <w:t xml:space="preserve">Facilities DataFrame: </w:t>
       </w:r>
       <w:proofErr w:type="spellStart"/>
       <w:r>
@@ -87,15 +73,15 @@
       </w:r>
       <w:proofErr w:type="spellEnd"/>
       <w:r>
-        <w:t>: 9131</w:t>
+        <w:t>: 848</w:t>
       </w:r>
     </w:p>
     <w:p>
-      <w:r>
-        <w:t>Campsite Attributes DataFrame:</w:t>
-      </w:r>
-      <w:r>
-        <w:t xml:space="preserve"> </w:t>
+      <w:pPr>
+        <w:pStyle w:val="NoSpacing"/>
+      </w:pPr>
+      <w:r>
+        <w:t xml:space="preserve">Activities DataFrame: </w:t>
       </w:r>
       <w:proofErr w:type="spellStart"/>
       <w:r>
@@ -103,15 +89,15 @@
       </w:r>
       <w:proofErr w:type="spellEnd"/>
       <w:r>
-        <w:t>: 173616</w:t>
+        <w:t>: 5105</w:t>
       </w:r>
     </w:p>
     <w:p>
-      <w:r>
-        <w:t>Permitted Equipment DataFrame:</w:t>
-      </w:r>
-      <w:r>
-        <w:t xml:space="preserve"> </w:t>
+      <w:pPr>
+        <w:pStyle w:val="NoSpacing"/>
+      </w:pPr>
+      <w:r>
+        <w:t xml:space="preserve">Campsites DataFrame:  </w:t>
       </w:r>
       <w:proofErr w:type="spellStart"/>
       <w:r>
@@ -119,16 +105,48 @@
       </w:r>
       <w:proofErr w:type="spellEnd"/>
       <w:r>
-        <w:t xml:space="preserve">: 29394 </w:t>
+        <w:t>: 9131</w:t>
       </w:r>
     </w:p>
     <w:p>
+      <w:pPr>
+        <w:pStyle w:val="NoSpacing"/>
+      </w:pPr>
+      <w:r>
+        <w:t xml:space="preserve">Campsite Attributes DataFrame: </w:t>
+      </w:r>
+      <w:proofErr w:type="spellStart"/>
+      <w:r>
+        <w:t>RangeIndex</w:t>
+      </w:r>
+      <w:proofErr w:type="spellEnd"/>
+      <w:r>
+        <w:t>: 173616</w:t>
+      </w:r>
+    </w:p>
+    <w:p>
+      <w:pPr>
+        <w:pStyle w:val="NoSpacing"/>
+      </w:pPr>
+      <w:r>
+        <w:t xml:space="preserve">Permitted Equipment DataFrame: </w:t>
+      </w:r>
+      <w:proofErr w:type="spellStart"/>
+      <w:r>
+        <w:t>RangeIndex</w:t>
+      </w:r>
+      <w:proofErr w:type="spellEnd"/>
+      <w:r>
+        <w:t xml:space="preserve">: 29394 </w:t>
+      </w:r>
+    </w:p>
+    <w:p>
       <w:r>
         <w:drawing>
-          <wp:inline distT="0" distB="0" distL="0" distR="0" wp14:anchorId="04D1AC1A" wp14:editId="7AC424F4">
-            <wp:extent cx="1447811" cy="981082"/>
-            <wp:effectExtent l="0" t="0" r="0" b="9525"/>
-            <wp:docPr id="1407414105" name="Picture 1"/>
+          <wp:inline distT="0" distB="0" distL="0" distR="0" wp14:anchorId="032B341C" wp14:editId="05628B99">
+            <wp:extent cx="3638550" cy="2633426"/>
+            <wp:effectExtent l="0" t="0" r="0" b="0"/>
+            <wp:docPr id="182958551" name="Picture 1"/>
             <wp:cNvGraphicFramePr>
               <a:graphicFrameLocks xmlns:a="http://schemas.openxmlformats.org/drawingml/2006/main" noChangeAspect="1"/>
             </wp:cNvGraphicFramePr>
@@ -136,7 +154,7 @@
               <a:graphicData uri="http://schemas.openxmlformats.org/drawingml/2006/picture">
                 <pic:pic xmlns:pic="http://schemas.openxmlformats.org/drawingml/2006/picture">
                   <pic:nvPicPr>
-                    <pic:cNvPr id="1407414105" name=""/>
+                    <pic:cNvPr id="182958551" name=""/>
                     <pic:cNvPicPr/>
                   </pic:nvPicPr>
                   <pic:blipFill>
@@ -148,7 +166,7 @@
                   <pic:spPr>
                     <a:xfrm>
                       <a:off x="0" y="0"/>
-                      <a:ext cx="1447811" cy="981082"/>
+                      <a:ext cx="3644719" cy="2637891"/>
                     </a:xfrm>
                     <a:prstGeom prst="rect">
                       <a:avLst/>
@@ -160,8 +178,69 @@
           </wp:inline>
         </w:drawing>
       </w:r>
+      <w:proofErr w:type="spellStart"/>
+      <w:r>
+        <w:rPr>
+          <w:rFonts w:ascii="Source Code Pro" w:hAnsi="Source Code Pro"/>
+          <w:color w:val="E4E487"/>
+          <w:spacing w:val="2"/>
+          <w:sz w:val="21"/>
+          <w:szCs w:val="21"/>
+          <w:shd w:val="clear" w:color="auto" w:fill="212121"/>
+        </w:rPr>
+        <w:t>ilityAdd</w:t>
+      </w:r>
+      <w:proofErr w:type="spellEnd"/>
     </w:p>
     <w:p/>
+    <w:p>
+      <w:r>
+        <w:lastRenderedPageBreak/>
+        <w:drawing>
+          <wp:inline distT="0" distB="0" distL="0" distR="0" wp14:anchorId="53B0EE94" wp14:editId="45BD7B22">
+            <wp:extent cx="3467125" cy="3590951"/>
+            <wp:effectExtent l="0" t="0" r="0" b="9525"/>
+            <wp:docPr id="1729038308" name="Picture 1"/>
+            <wp:cNvGraphicFramePr>
+              <a:graphicFrameLocks xmlns:a="http://schemas.openxmlformats.org/drawingml/2006/main" noChangeAspect="1"/>
+            </wp:cNvGraphicFramePr>
+            <a:graphic xmlns:a="http://schemas.openxmlformats.org/drawingml/2006/main">
+              <a:graphicData uri="http://schemas.openxmlformats.org/drawingml/2006/picture">
+                <pic:pic xmlns:pic="http://schemas.openxmlformats.org/drawingml/2006/picture">
+                  <pic:nvPicPr>
+                    <pic:cNvPr id="1729038308" name=""/>
+                    <pic:cNvPicPr/>
+                  </pic:nvPicPr>
+                  <pic:blipFill>
+                    <a:blip r:embed="rId6"/>
+                    <a:stretch>
+                      <a:fillRect/>
+                    </a:stretch>
+                  </pic:blipFill>
+                  <pic:spPr>
+                    <a:xfrm>
+                      <a:off x="0" y="0"/>
+                      <a:ext cx="3467125" cy="3590951"/>
+                    </a:xfrm>
+                    <a:prstGeom prst="rect">
+                      <a:avLst/>
+                    </a:prstGeom>
+                  </pic:spPr>
+                </pic:pic>
+              </a:graphicData>
+            </a:graphic>
+          </wp:inline>
+        </w:drawing>
+      </w:r>
+    </w:p>
+    <w:p>
+      <w:r>
+        <w:t>API_LORD_PGDB is complete and tested.  We are getting an HTML interface to see all APIs with executable links that return JSON responses for all endpoints</w:t>
+      </w:r>
+      <w:r>
+        <w:t>.</w:t>
+      </w:r>
+    </w:p>
     <w:sectPr>
       <w:pgSz w:w="12240" w:h="15840"/>
       <w:pgMar w:top="1440" w:right="1440" w:bottom="1440" w:left="1440" w:header="720" w:footer="720" w:gutter="0"/>
@@ -1089,6 +1168,15 @@
       <w:spacing w:val="5"/>
     </w:rPr>
   </w:style>
+  <w:style w:type="paragraph" w:styleId="NoSpacing">
+    <w:name w:val="No Spacing"/>
+    <w:uiPriority w:val="1"/>
+    <w:qFormat/>
+    <w:rsid w:val="0098525D"/>
+    <w:pPr>
+      <w:spacing w:after="0" w:line="240" w:lineRule="auto"/>
+    </w:pPr>
+  </w:style>
 </w:styles>
 </file>
 

</xml_diff>